<commit_message>
registration and login done
</commit_message>
<xml_diff>
--- a/Documentation.docx
+++ b/Documentation.docx
@@ -198,10 +198,103 @@
       <w:r>
         <w:t xml:space="preserve"> accept, others</w:t>
       </w:r>
+    </w:p>
+    <w:p/>
+    <w:p/>
+    <w:p>
+      <w:pPr>
+        <w:rPr>
+          <w:b/>
+          <w:i/>
+          <w:u w:val="single"/>
+        </w:rPr>
+      </w:pPr>
+      <w:proofErr w:type="gramStart"/>
+      <w:r>
+        <w:rPr>
+          <w:b/>
+          <w:i/>
+          <w:sz w:val="44"/>
+          <w:u w:val="single"/>
+        </w:rPr>
+        <w:t>database</w:t>
+      </w:r>
+      <w:proofErr w:type="gramEnd"/>
+      <w:r>
+        <w:rPr>
+          <w:b/>
+          <w:i/>
+          <w:sz w:val="44"/>
+          <w:u w:val="single"/>
+        </w:rPr>
+        <w:t>:</w:t>
+      </w:r>
+    </w:p>
+    <w:p>
+      <w:pPr>
+        <w:rPr>
+          <w:b/>
+          <w:u w:val="single"/>
+        </w:rPr>
+      </w:pPr>
+      <w:proofErr w:type="spellStart"/>
+      <w:r>
+        <w:rPr>
+          <w:b/>
+          <w:u w:val="single"/>
+        </w:rPr>
+        <w:t>user_info</w:t>
+      </w:r>
+      <w:proofErr w:type="spellEnd"/>
+      <w:r>
+        <w:rPr>
+          <w:b/>
+          <w:u w:val="single"/>
+        </w:rPr>
+        <w:t>:</w:t>
+      </w:r>
+    </w:p>
+    <w:p>
+      <w:proofErr w:type="spellStart"/>
+      <w:r>
+        <w:t>user_name</w:t>
+      </w:r>
+      <w:proofErr w:type="spellEnd"/>
+      <w:r>
+        <w:t xml:space="preserve">, </w:t>
+      </w:r>
+      <w:proofErr w:type="spellStart"/>
+      <w:r>
+        <w:t>user_password</w:t>
+      </w:r>
+      <w:proofErr w:type="spellEnd"/>
+      <w:r>
+        <w:t xml:space="preserve">, </w:t>
+      </w:r>
+      <w:proofErr w:type="spellStart"/>
+      <w:r>
+        <w:t>user_picture</w:t>
+      </w:r>
+      <w:proofErr w:type="spellEnd"/>
+      <w:r>
+        <w:t xml:space="preserve">, </w:t>
+      </w:r>
+      <w:proofErr w:type="spellStart"/>
+      <w:r>
+        <w:t>user_phone_number</w:t>
+      </w:r>
+      <w:proofErr w:type="spellEnd"/>
+      <w:r>
+        <w:t xml:space="preserve">, </w:t>
+      </w:r>
+      <w:proofErr w:type="spellStart"/>
+      <w:r>
+        <w:t>user_mail</w:t>
+      </w:r>
       <w:bookmarkStart w:id="0" w:name="_GoBack"/>
-    </w:p>
-    <w:bookmarkEnd w:id="0"/>
-    <w:p/>
+      <w:bookmarkEnd w:id="0"/>
+      <w:proofErr w:type="spellEnd"/>
+    </w:p>
     <w:sectPr>
       <w:pgSz w:w="12240" w:h="15840"/>
       <w:pgMar w:top="1440" w:right="1440" w:bottom="1440" w:left="1440" w:header="720" w:footer="720" w:gutter="0"/>

</xml_diff>